<commit_message>
why rewardism points from RD to RD.txt
</commit_message>
<xml_diff>
--- a/Rewardism RD.docx
+++ b/Rewardism RD.docx
@@ -2902,7 +2902,7 @@
           <w:sz w:val="22"/>
           <w:shd w:fill="auto" w:val="clear"/>
         </w:rPr>
-        <w:t xml:space="preserve"> In democracies: people will vote whether they want to adopt Rewardism; in others: the leader(s) will decide; -what is in it for the “elites” or “bourgeoisie”: convince the top 250 “elites” to make this possible by giving them that what money can’t buy or very difficult to: infinite reward points and a card for VIP protocol (not just for them but for their future 4 generations) showing they were the elites who gave up the most to make this a possibility, preference in the reasoning system in areas of their expertise and greatest luxuries of life (ideal location residence, best education, best companions etc.) and above all, respect and love of the rest of the world; -what is in it for the normal: chance to truly enjoy their life and reach their max potential, compensated for their assets by giving them reward points likewise. -why should leaders of nations decide to adopt this system and become one with the international nation: access to resources from around the globe and a better and well-thought-out system with international support and standards; - If everyone convinced then just need to be patient and understanding, and the RS has to formulate the best plan to move from the current system to Rewardism: reset global debt to 0, as debt will be virtually impossible in a Rewardist society and considering unity it does not make sense that a person’s right hand should owe anything to a person’s left hand... companies who are owed anything will simply be accounted for as the debtors will be an asset of the company and rewarding/compensation will be asset/net value based; how much reward points should be given to the non-elites to compensate them for their money lost, how much and why should be given in the future, what would be the basic needs and how will we fulfill them for free, how will we fine or deal with breaking laws, who should oversee whether the authorities are taking their responsibilities seriously and whether any decisions are being taken against the benefit of the society; what would accountants and finance related people do (help in resource management and formulation of rewarding plan)? (Most of this will be covered by the reasoning system but give your ideas about what the approach should be.)</w:t>
+        <w:t xml:space="preserve"> In democracies: people will vote whether they want to adopt Rewardism; in others: the leader(s) will decide; -what is in it for the “elites” or “bourgeoisie”: -what is in it for the normal: chance to truly enjoy their life and reach their max potential, compensated for their assets by giving them reward points likewise. -why should leaders of nations decide to adopt this system and become one with the international nation: access to resources from around the globe and a better and well-thought-out system with international support and standards; - If everyone convinced then just need to be patient and understanding, and the RS has to formulate the best plan to move from the current system to Rewardism: reset global debt to 0, as debt will be virtually impossible in a Rewardist society and considering unity it does not make sense that a person’s right hand should owe anything to a person’s left hand... companies who are owed anything will simply be accounted for as the debtors will be an asset of the company and rewarding/compensation will be asset/net value based; how much reward points should be given to the non-elites to compensate them for their money lost, how much and why should be given in the future, what would be the basic needs and how will we fulfill them for free, how will we fine or deal with breaking laws, who should oversee whether the authorities are taking their responsibilities seriously and whether any decisions are being taken against the benefit of the society; what would accountants and finance related people do (help in resource management and formulation of rewarding plan)? (Most of this will be covered by the reasoning system but give your ideas about what the approach should be.)</w:t>
       </w:r>
     </w:p>
     <w:p>
@@ -3274,7 +3274,7 @@
           <w:sz w:val="22"/>
           <w:shd w:fill="auto" w:val="clear"/>
         </w:rPr>
-        <w:t xml:space="preserve"> Discuss why this approach is reasonable: why convincing is important and why this way (how the elites have most to lose and gain, and how their help will be crucial)- why we need the elites and the normal on same page and why we should all do our part in making this possible with the least conflict and violence. (We are all human and our success lies in unity and success of us all rather than just some of us). What are people losing and so why they need to be convinced. It is justified because no one would be harmed in the process and they will be compensated for their efforts to make this possible, and the “normal” ones will get access to all the basic needs of life and a chance to enjoy the luxuries of life by the reward points available. *Win-win situation for both the “elites” and the “normal”. (Furthermore, they will be on the same page: working to improve the society and system, and more transparency between leaders and the rest of the society) Once the elites are convinced that Rewardism should be implemented then it is just a matter of time before it becomes functional. *Explain how your method differs from the Communists in the sense that we are not going at war against the bourgeoisie but against the old ways and so asking for the help of the bourgeoisie in doing so. </w:t>
+        <w:t xml:space="preserve"> Discuss why this approach is reasonable: why convincing is important and why this way - why we need the elites and the normal on same page and why we should all do our part in making this possible with the least conflict and violence. (We are all human and our success lies in unity and success of us all rather than just some of us). What are people losing and so why they need to be convinced. It is justified because no one would be harmed in the process and they will be compensated for their efforts to make this possible, and the “normal” ones will get access to all the basic needs of life and a chance to enjoy the luxuries of life by the reward points available. *Win-win situation for both the “elites” and the “normal”. (Furthermore, they will be on the same page: working to improve the society and system, and more transparency between leaders and the rest of the society) Once the elites are convinced that Rewardism should be implemented then it is just a matter of time before it becomes functional. *Explain how your method differs from the Communists in the sense that we are not going at war against the bourgeoisie but against the old ways and so asking for the help of the bourgeoisie in doing so. </w:t>
       </w:r>
     </w:p>
     <w:p>
@@ -3306,7 +3306,7 @@
           <w:u w:val="single"/>
           <w:shd w:fill="auto" w:val="clear"/>
         </w:rPr>
-        <w:t xml:space="preserve">READER’s ROLE: Normal: spread awareness about Rewardism, give hope to others, (importance of hope can be discussed here) live like money doesn’t matter, do your best to make the shift as smooth as possible- without any conflict or violence or greed; criticize the system and/or approach and come up with improvements. Elite: spread the idea and convince other elites and the people they have links/relationships with, work towards more transparency with the rest of the world and make this a reality by contributing (whatever expertise they have) to the planning and execution of the system. Making the process of transferring required resources to the Resource Managers smoother by declaring the resources one has and handing them over without hesitation. If one has expertise in management then he/she should join the RM System to make use of their expertise. Reader should encourage others to help the system too. RS can be helped in research-work and setting best practices to ensure avoidance of misuse of resources and best utilization too.</w:t>
+        <w:t xml:space="preserve">READER’s ROLE: Normal: spread awareness about Rewardism, give hope to others, (importance of hope can be discussed here) live like money doesn’t matter, do your best to make the shift as smooth as possible- without any conflict or violence or greed; criticize the system and/or approach and come up with improvements. Elite: spread the idea and convince other elites and the people they have links/relationships with, work towards more transparency with the rest of the world and make this a reality by contributing (whatever expertise they have) to the planning and execution of the system. If one has expertise in management then he/she should join the RM System to make use of their expertise. Reader should encourage others to help the system too. RS can be helped in research-work and setting best practices to ensure avoidance of misuse of resources and best utilization too.</w:t>
       </w:r>
     </w:p>
     <w:p>
@@ -3781,7 +3781,31 @@
           <w:u w:val="single"/>
           <w:shd w:fill="auto" w:val="clear"/>
         </w:rPr>
-        <w:t xml:space="preserve"> to divide raw or manufactured goods into smaller amounts that match consumers’ needs. If there were no butchers, for example, people would be obliged to purchase a whole ox or sheep at a time, which would be an inconvenience to the rich and an impossibility to the poor. {link to apportionment} </w:t>
+        <w:t xml:space="preserve"> to divide raw or manufactured goods into smaller amounts that match consumers</w:t>
+      </w:r>
+      <w:r>
+        <w:rPr>
+          <w:rFonts w:ascii="Calibri" w:hAnsi="Calibri" w:cs="Calibri" w:eastAsia="Calibri"/>
+          <w:color w:val="000000"/>
+          <w:spacing w:val="0"/>
+          <w:position w:val="0"/>
+          <w:sz w:val="22"/>
+          <w:u w:val="single"/>
+          <w:shd w:fill="auto" w:val="clear"/>
+        </w:rPr>
+        <w:t xml:space="preserve">’</w:t>
+      </w:r>
+      <w:r>
+        <w:rPr>
+          <w:rFonts w:ascii="Calibri" w:hAnsi="Calibri" w:cs="Calibri" w:eastAsia="Calibri"/>
+          <w:color w:val="000000"/>
+          <w:spacing w:val="0"/>
+          <w:position w:val="0"/>
+          <w:sz w:val="22"/>
+          <w:u w:val="single"/>
+          <w:shd w:fill="auto" w:val="clear"/>
+        </w:rPr>
+        <w:t xml:space="preserve"> needs. If there were no butchers, for example, people would be obliged to purchase a whole ox or sheep at a time, which would be an inconvenience to the rich and an impossibility to the poor. {link to apportionment} </w:t>
       </w:r>
     </w:p>
     <w:p>
@@ -4787,7 +4811,31 @@
           <w:u w:val="single"/>
           <w:shd w:fill="auto" w:val="clear"/>
         </w:rPr>
-        <w:t xml:space="preserve"> pervades Smith’s work. {refer to this self-interest being accounted for in rewardism too}</w:t>
+        <w:t xml:space="preserve"> pervades Smith</w:t>
+      </w:r>
+      <w:r>
+        <w:rPr>
+          <w:rFonts w:ascii="Calibri" w:hAnsi="Calibri" w:cs="Calibri" w:eastAsia="Calibri"/>
+          <w:color w:val="000000"/>
+          <w:spacing w:val="0"/>
+          <w:position w:val="0"/>
+          <w:sz w:val="22"/>
+          <w:u w:val="single"/>
+          <w:shd w:fill="auto" w:val="clear"/>
+        </w:rPr>
+        <w:t xml:space="preserve">’</w:t>
+      </w:r>
+      <w:r>
+        <w:rPr>
+          <w:rFonts w:ascii="Calibri" w:hAnsi="Calibri" w:cs="Calibri" w:eastAsia="Calibri"/>
+          <w:color w:val="000000"/>
+          <w:spacing w:val="0"/>
+          <w:position w:val="0"/>
+          <w:sz w:val="22"/>
+          <w:u w:val="single"/>
+          <w:shd w:fill="auto" w:val="clear"/>
+        </w:rPr>
+        <w:t xml:space="preserve">s work. {refer to this self-interest being accounted for in rewardism too}</w:t>
       </w:r>
     </w:p>
     <w:p>
@@ -6116,7 +6164,31 @@
           <w:u w:val="single"/>
           <w:shd w:fill="auto" w:val="clear"/>
         </w:rPr>
-        <w:t xml:space="preserve"> to divide raw or manufactured goods into smaller amounts that match consumers’ needs. If there were no butchers, for example, people would be obliged to purchase a whole ox or sheep at a time, which would be an inconvenience to the rich and an impossibility to the poor. {link to apportionment}</w:t>
+        <w:t xml:space="preserve"> to divide raw or manufactured goods into smaller amounts that match consumers</w:t>
+      </w:r>
+      <w:r>
+        <w:rPr>
+          <w:rFonts w:ascii="Calibri" w:hAnsi="Calibri" w:cs="Calibri" w:eastAsia="Calibri"/>
+          <w:color w:val="000000"/>
+          <w:spacing w:val="0"/>
+          <w:position w:val="0"/>
+          <w:sz w:val="22"/>
+          <w:u w:val="single"/>
+          <w:shd w:fill="auto" w:val="clear"/>
+        </w:rPr>
+        <w:t xml:space="preserve">’</w:t>
+      </w:r>
+      <w:r>
+        <w:rPr>
+          <w:rFonts w:ascii="Calibri" w:hAnsi="Calibri" w:cs="Calibri" w:eastAsia="Calibri"/>
+          <w:color w:val="000000"/>
+          <w:spacing w:val="0"/>
+          <w:position w:val="0"/>
+          <w:sz w:val="22"/>
+          <w:u w:val="single"/>
+          <w:shd w:fill="auto" w:val="clear"/>
+        </w:rPr>
+        <w:t xml:space="preserve"> needs. If there were no butchers, for example, people would be obliged to purchase a whole ox or sheep at a time, which would be an inconvenience to the rich and an impossibility to the poor. {link to apportionment}</w:t>
       </w:r>
     </w:p>
     <w:p>
@@ -6563,7 +6635,7 @@
           <w:u w:val="single"/>
           <w:shd w:fill="auto" w:val="clear"/>
         </w:rPr>
-        <w:t xml:space="preserve">^! “Civil government, so far as it is instituted for the security of property, is in reality instituted for the defence of the rich against the poor, or of those who have some property against those who have none at all.” &lt;-- does not mean it is a bad system, or people to accumulate capital, they must have confidence that their property, which may take years of effort to acquire, will not be stolen from them. And this capital accumulation is essential for economic growth.</w:t>
+        <w:t xml:space="preserve">^! “Civil government, so far as it is instituted for the security of property, is in reality instituted for the defence of the rich against the poor, or of those who have some property against those who have none at all.” &lt;-- does not mean it is a bad system, for people to accumulate capital, they must have confidence that their property, which may take years of effort to acquire, will not be stolen from them. And this capital accumulation is essential for economic growth.</w:t>
       </w:r>
     </w:p>
     <w:p>

</xml_diff>